<commit_message>
Update program and report
</commit_message>
<xml_diff>
--- a/Report/ПЗ_Гудан_Меню.docx
+++ b/Report/ПЗ_Гудан_Меню.docx
@@ -4872,7 +4872,21 @@
         <w:rPr>
           <w:lang w:val="ru-RU"/>
         </w:rPr>
-        <w:t>Таблиця 1.1 – Основні техніко-економічні параметри додатку</w:t>
+        <w:t xml:space="preserve">Таблиця 1.1 – Основні </w:t>
+      </w:r>
+      <w:proofErr w:type="gramStart"/>
+      <w:r>
+        <w:rPr>
+          <w:lang w:val="ru-RU"/>
+        </w:rPr>
+        <w:t>техн</w:t>
+      </w:r>
+      <w:proofErr w:type="gramEnd"/>
+      <w:r>
+        <w:rPr>
+          <w:lang w:val="ru-RU"/>
+        </w:rPr>
+        <w:t>іко-економічні параметри додатку</w:t>
       </w:r>
     </w:p>
     <w:tbl>
@@ -4962,6 +4976,9 @@
           <w:p>
             <w:pPr>
               <w:pStyle w:val="af5"/>
+              <w:rPr>
+                <w:lang w:val="ru-RU"/>
+              </w:rPr>
             </w:pPr>
             <w:r>
               <w:rPr>
@@ -5181,7 +5198,21 @@
               <w:rPr>
                 <w:lang w:val="ru-RU"/>
               </w:rPr>
-              <w:t xml:space="preserve">Результати дослідження інтерфейсу методом </w:t>
+              <w:t xml:space="preserve">Результати </w:t>
+            </w:r>
+            <w:proofErr w:type="gramStart"/>
+            <w:r>
+              <w:rPr>
+                <w:lang w:val="ru-RU"/>
+              </w:rPr>
+              <w:t>досл</w:t>
+            </w:r>
+            <w:proofErr w:type="gramEnd"/>
+            <w:r>
+              <w:rPr>
+                <w:lang w:val="ru-RU"/>
+              </w:rPr>
+              <w:t xml:space="preserve">ідження інтерфейсу методом </w:t>
             </w:r>
             <w:r>
               <w:t>GOMS</w:t>
@@ -6047,7 +6078,7 @@
           <v:shape id="_x0000_i1025" type="#_x0000_t75" style="width:26.8pt;height:19.25pt" o:ole="">
             <v:imagedata r:id="rId14" o:title=""/>
           </v:shape>
-          <o:OLEObject Type="Embed" ProgID="Equation.3" ShapeID="_x0000_i1025" DrawAspect="Content" ObjectID="_1591218112" r:id="rId15"/>
+          <o:OLEObject Type="Embed" ProgID="Equation.3" ShapeID="_x0000_i1025" DrawAspect="Content" ObjectID="_1591221735" r:id="rId15"/>
         </w:object>
       </w:r>
       <w:r>
@@ -6081,7 +6112,7 @@
           <v:shape id="_x0000_i1026" type="#_x0000_t75" style="width:95.45pt;height:36.85pt" o:ole="">
             <v:imagedata r:id="rId16" o:title=""/>
           </v:shape>
-          <o:OLEObject Type="Embed" ProgID="Equation.3" ShapeID="_x0000_i1026" DrawAspect="Content" ObjectID="_1591218113" r:id="rId17"/>
+          <o:OLEObject Type="Embed" ProgID="Equation.3" ShapeID="_x0000_i1026" DrawAspect="Content" ObjectID="_1591221736" r:id="rId17"/>
         </w:object>
       </w:r>
       <w:r>
@@ -6124,7 +6155,7 @@
           <v:shape id="_x0000_i1027" type="#_x0000_t75" style="width:41pt;height:20.1pt" o:ole="">
             <v:imagedata r:id="rId18" o:title=""/>
           </v:shape>
-          <o:OLEObject Type="Embed" ProgID="Equation.3" ShapeID="_x0000_i1027" DrawAspect="Content" ObjectID="_1591218114" r:id="rId19"/>
+          <o:OLEObject Type="Embed" ProgID="Equation.3" ShapeID="_x0000_i1027" DrawAspect="Content" ObjectID="_1591221737" r:id="rId19"/>
         </w:object>
       </w:r>
       <w:r>
@@ -6144,7 +6175,7 @@
           <v:shape id="_x0000_i1028" type="#_x0000_t75" style="width:41pt;height:19.25pt" o:ole="">
             <v:imagedata r:id="rId20" o:title=""/>
           </v:shape>
-          <o:OLEObject Type="Embed" ProgID="Equation.3" ShapeID="_x0000_i1028" DrawAspect="Content" ObjectID="_1591218115" r:id="rId21"/>
+          <o:OLEObject Type="Embed" ProgID="Equation.3" ShapeID="_x0000_i1028" DrawAspect="Content" ObjectID="_1591221738" r:id="rId21"/>
         </w:object>
       </w:r>
       <w:r>
@@ -6255,7 +6286,7 @@
           <v:shape id="_x0000_i1029" type="#_x0000_t75" style="width:89.6pt;height:19.25pt" o:ole="">
             <v:imagedata r:id="rId22" o:title=""/>
           </v:shape>
-          <o:OLEObject Type="Embed" ProgID="Equation.3" ShapeID="_x0000_i1029" DrawAspect="Content" ObjectID="_1591218116" r:id="rId23"/>
+          <o:OLEObject Type="Embed" ProgID="Equation.3" ShapeID="_x0000_i1029" DrawAspect="Content" ObjectID="_1591221739" r:id="rId23"/>
         </w:object>
       </w:r>
       <w:r>
@@ -6321,7 +6352,7 @@
           <v:shape id="_x0000_i1030" type="#_x0000_t75" style="width:89.6pt;height:19.25pt" o:ole="">
             <v:imagedata r:id="rId24" o:title=""/>
           </v:shape>
-          <o:OLEObject Type="Embed" ProgID="Equation.3" ShapeID="_x0000_i1030" DrawAspect="Content" ObjectID="_1591218117" r:id="rId25"/>
+          <o:OLEObject Type="Embed" ProgID="Equation.3" ShapeID="_x0000_i1030" DrawAspect="Content" ObjectID="_1591221740" r:id="rId25"/>
         </w:object>
       </w:r>
       <w:r>
@@ -6365,7 +6396,7 @@
           <v:shape id="_x0000_i1031" type="#_x0000_t75" style="width:91.25pt;height:19.25pt" o:ole="">
             <v:imagedata r:id="rId26" o:title=""/>
           </v:shape>
-          <o:OLEObject Type="Embed" ProgID="Equation.3" ShapeID="_x0000_i1031" DrawAspect="Content" ObjectID="_1591218118" r:id="rId27"/>
+          <o:OLEObject Type="Embed" ProgID="Equation.3" ShapeID="_x0000_i1031" DrawAspect="Content" ObjectID="_1591221741" r:id="rId27"/>
         </w:object>
       </w:r>
       <w:r>
@@ -6514,7 +6545,7 @@
           <v:shape id="_x0000_i1032" type="#_x0000_t75" style="width:120.55pt;height:19.25pt" o:ole="">
             <v:imagedata r:id="rId28" o:title=""/>
           </v:shape>
-          <o:OLEObject Type="Embed" ProgID="Equation.3" ShapeID="_x0000_i1032" DrawAspect="Content" ObjectID="_1591218119" r:id="rId29"/>
+          <o:OLEObject Type="Embed" ProgID="Equation.3" ShapeID="_x0000_i1032" DrawAspect="Content" ObjectID="_1591221742" r:id="rId29"/>
         </w:object>
       </w:r>
       <w:r>
@@ -6581,7 +6612,7 @@
           <v:shape id="_x0000_i1033" type="#_x0000_t75" style="width:113pt;height:38.5pt" o:ole="">
             <v:imagedata r:id="rId30" o:title=""/>
           </v:shape>
-          <o:OLEObject Type="Embed" ProgID="Equation.3" ShapeID="_x0000_i1033" DrawAspect="Content" ObjectID="_1591218120" r:id="rId31"/>
+          <o:OLEObject Type="Embed" ProgID="Equation.3" ShapeID="_x0000_i1033" DrawAspect="Content" ObjectID="_1591221743" r:id="rId31"/>
         </w:object>
       </w:r>
       <w:r>
@@ -6624,7 +6655,7 @@
           <v:shape id="_x0000_i1034" type="#_x0000_t75" style="width:26.8pt;height:20.1pt" o:ole="">
             <v:imagedata r:id="rId32" o:title=""/>
           </v:shape>
-          <o:OLEObject Type="Embed" ProgID="Equation.3" ShapeID="_x0000_i1034" DrawAspect="Content" ObjectID="_1591218121" r:id="rId33"/>
+          <o:OLEObject Type="Embed" ProgID="Equation.3" ShapeID="_x0000_i1034" DrawAspect="Content" ObjectID="_1591221744" r:id="rId33"/>
         </w:object>
       </w:r>
       <w:r>
@@ -6644,7 +6675,7 @@
           <v:shape id="_x0000_i1035" type="#_x0000_t75" style="width:26.8pt;height:19.25pt" o:ole="">
             <v:imagedata r:id="rId34" o:title=""/>
           </v:shape>
-          <o:OLEObject Type="Embed" ProgID="Equation.3" ShapeID="_x0000_i1035" DrawAspect="Content" ObjectID="_1591218122" r:id="rId35"/>
+          <o:OLEObject Type="Embed" ProgID="Equation.3" ShapeID="_x0000_i1035" DrawAspect="Content" ObjectID="_1591221745" r:id="rId35"/>
         </w:object>
       </w:r>
       <w:r>
@@ -6739,7 +6770,7 @@
           <v:shape id="_x0000_i1036" type="#_x0000_t75" style="width:116.35pt;height:38.5pt" o:ole="">
             <v:imagedata r:id="rId36" o:title=""/>
           </v:shape>
-          <o:OLEObject Type="Embed" ProgID="Equation.3" ShapeID="_x0000_i1036" DrawAspect="Content" ObjectID="_1591218123" r:id="rId37"/>
+          <o:OLEObject Type="Embed" ProgID="Equation.3" ShapeID="_x0000_i1036" DrawAspect="Content" ObjectID="_1591221746" r:id="rId37"/>
         </w:object>
       </w:r>
       <w:r>
@@ -6904,7 +6935,7 @@
                 <v:shape id="_x0000_i1037" type="#_x0000_t75" style="width:23.45pt;height:25.95pt" o:ole="">
                   <v:imagedata r:id="rId38" o:title=""/>
                 </v:shape>
-                <o:OLEObject Type="Embed" ProgID="Equation.3" ShapeID="_x0000_i1037" DrawAspect="Content" ObjectID="_1591218124" r:id="rId39"/>
+                <o:OLEObject Type="Embed" ProgID="Equation.3" ShapeID="_x0000_i1037" DrawAspect="Content" ObjectID="_1591221747" r:id="rId39"/>
               </w:object>
             </w:r>
           </w:p>
@@ -6924,7 +6955,7 @@
                 <v:shape id="_x0000_i1038" type="#_x0000_t75" style="width:37.65pt;height:23.45pt" o:ole="">
                   <v:imagedata r:id="rId40" o:title=""/>
                 </v:shape>
-                <o:OLEObject Type="Embed" ProgID="Equation.3" ShapeID="_x0000_i1038" DrawAspect="Content" ObjectID="_1591218125" r:id="rId41"/>
+                <o:OLEObject Type="Embed" ProgID="Equation.3" ShapeID="_x0000_i1038" DrawAspect="Content" ObjectID="_1591221748" r:id="rId41"/>
               </w:object>
             </w:r>
           </w:p>
@@ -6944,7 +6975,7 @@
                 <v:shape id="_x0000_i1039" type="#_x0000_t75" style="width:37.65pt;height:23.45pt" o:ole="">
                   <v:imagedata r:id="rId42" o:title=""/>
                 </v:shape>
-                <o:OLEObject Type="Embed" ProgID="Equation.3" ShapeID="_x0000_i1039" DrawAspect="Content" ObjectID="_1591218126" r:id="rId43"/>
+                <o:OLEObject Type="Embed" ProgID="Equation.3" ShapeID="_x0000_i1039" DrawAspect="Content" ObjectID="_1591221749" r:id="rId43"/>
               </w:object>
             </w:r>
           </w:p>
@@ -6993,7 +7024,7 @@
                 <v:shape id="_x0000_i1040" type="#_x0000_t75" style="width:31pt;height:23.45pt" o:ole="">
                   <v:imagedata r:id="rId44" o:title=""/>
                 </v:shape>
-                <o:OLEObject Type="Embed" ProgID="Equation.3" ShapeID="_x0000_i1040" DrawAspect="Content" ObjectID="_1591218127" r:id="rId45"/>
+                <o:OLEObject Type="Embed" ProgID="Equation.3" ShapeID="_x0000_i1040" DrawAspect="Content" ObjectID="_1591221750" r:id="rId45"/>
               </w:object>
             </w:r>
           </w:p>
@@ -7012,7 +7043,7 @@
                 <v:shape id="_x0000_i1041" type="#_x0000_t75" style="width:31pt;height:25.95pt" o:ole="">
                   <v:imagedata r:id="rId46" o:title=""/>
                 </v:shape>
-                <o:OLEObject Type="Embed" ProgID="Equation.3" ShapeID="_x0000_i1041" DrawAspect="Content" ObjectID="_1591218128" r:id="rId47"/>
+                <o:OLEObject Type="Embed" ProgID="Equation.3" ShapeID="_x0000_i1041" DrawAspect="Content" ObjectID="_1591221751" r:id="rId47"/>
               </w:object>
             </w:r>
           </w:p>
@@ -7344,7 +7375,21 @@
               <w:rPr>
                 <w:lang w:val="ru-RU"/>
               </w:rPr>
-              <w:t xml:space="preserve">Результати дослідження інтерфейсу методом </w:t>
+              <w:t xml:space="preserve">Результати </w:t>
+            </w:r>
+            <w:proofErr w:type="gramStart"/>
+            <w:r>
+              <w:rPr>
+                <w:lang w:val="ru-RU"/>
+              </w:rPr>
+              <w:t>досл</w:t>
+            </w:r>
+            <w:proofErr w:type="gramEnd"/>
+            <w:r>
+              <w:rPr>
+                <w:lang w:val="ru-RU"/>
+              </w:rPr>
+              <w:t xml:space="preserve">ідження інтерфейсу методом </w:t>
             </w:r>
             <w:r>
               <w:t>GOMS</w:t>
@@ -9433,8 +9478,16 @@
               <w:rPr>
                 <w:lang w:val="ru-RU"/>
               </w:rPr>
-              <w:t>Термін виконання та приблизний обсяг робіт</w:t>
+              <w:t>Термін виконання та приблизний обсяг робі</w:t>
             </w:r>
+            <w:proofErr w:type="gramStart"/>
+            <w:r>
+              <w:rPr>
+                <w:lang w:val="ru-RU"/>
+              </w:rPr>
+              <w:t>т</w:t>
+            </w:r>
+            <w:proofErr w:type="gramEnd"/>
           </w:p>
         </w:tc>
         <w:tc>
@@ -9606,7 +9659,21 @@
               <w:rPr>
                 <w:lang w:val="ru-RU"/>
               </w:rPr>
-              <w:t>Аналіз предметної області та існуючих аналогів, вивчення технологій, структури даних, методів рішення тощо</w:t>
+              <w:t xml:space="preserve">Аналіз предметної області та існуючих аналогів, вивчення технологій, структури даних, методів </w:t>
+            </w:r>
+            <w:proofErr w:type="gramStart"/>
+            <w:r>
+              <w:rPr>
+                <w:lang w:val="ru-RU"/>
+              </w:rPr>
+              <w:t>р</w:t>
+            </w:r>
+            <w:proofErr w:type="gramEnd"/>
+            <w:r>
+              <w:rPr>
+                <w:lang w:val="ru-RU"/>
+              </w:rPr>
+              <w:t>ішення тощо</w:t>
             </w:r>
           </w:p>
         </w:tc>
@@ -9632,7 +9699,21 @@
               <w:rPr>
                 <w:lang w:val="ru-RU"/>
               </w:rPr>
-              <w:t>Опис предметної області, аналіз аналогів, вибору методів рішення завдання та засобів розробки, оформлення технічного завдання</w:t>
+              <w:t xml:space="preserve">Опис предметної області, аналіз аналогів, вибору методів </w:t>
+            </w:r>
+            <w:proofErr w:type="gramStart"/>
+            <w:r>
+              <w:rPr>
+                <w:lang w:val="ru-RU"/>
+              </w:rPr>
+              <w:t>р</w:t>
+            </w:r>
+            <w:proofErr w:type="gramEnd"/>
+            <w:r>
+              <w:rPr>
+                <w:lang w:val="ru-RU"/>
+              </w:rPr>
+              <w:t>ішення завдання та засобів розробки, оформлення технічного завдання</w:t>
             </w:r>
           </w:p>
         </w:tc>
@@ -9699,7 +9780,21 @@
               <w:rPr>
                 <w:lang w:val="ru-RU"/>
               </w:rPr>
-              <w:t>Проектування програмного забезпечення. Розробка алгоритму, визначення форми представлення даних, архітектури програми</w:t>
+              <w:t xml:space="preserve">Проектування програмного забезпечення. Розробка алгоритму, визначення форми представлення даних, </w:t>
+            </w:r>
+            <w:proofErr w:type="gramStart"/>
+            <w:r>
+              <w:rPr>
+                <w:lang w:val="ru-RU"/>
+              </w:rPr>
+              <w:t>арх</w:t>
+            </w:r>
+            <w:proofErr w:type="gramEnd"/>
+            <w:r>
+              <w:rPr>
+                <w:lang w:val="ru-RU"/>
+              </w:rPr>
+              <w:t>ітектури програми</w:t>
             </w:r>
           </w:p>
         </w:tc>
@@ -11136,7 +11231,21 @@
               <w:rPr>
                 <w:lang w:val="ru-RU"/>
               </w:rPr>
-              <w:t xml:space="preserve">Ідентифікатор столів. Вказує на запис в таблиці </w:t>
+              <w:t xml:space="preserve">Ідентифікатор столів. Вказує на запис </w:t>
+            </w:r>
+            <w:proofErr w:type="gramStart"/>
+            <w:r>
+              <w:rPr>
+                <w:lang w:val="ru-RU"/>
+              </w:rPr>
+              <w:t>в</w:t>
+            </w:r>
+            <w:proofErr w:type="gramEnd"/>
+            <w:r>
+              <w:rPr>
+                <w:lang w:val="ru-RU"/>
+              </w:rPr>
+              <w:t xml:space="preserve"> таблиці </w:t>
             </w:r>
             <w:r>
               <w:t>ListTable</w:t>
@@ -12104,7 +12213,15 @@
         <w:t xml:space="preserve">У </w:t>
       </w:r>
       <w:r>
-        <w:t>таблиці «Food» зберігається інформація про страви та напої. Структу</w:t>
+        <w:t xml:space="preserve">таблиці «Food» зберігається інформація </w:t>
+      </w:r>
+      <w:proofErr w:type="gramStart"/>
+      <w:r>
+        <w:t>про</w:t>
+      </w:r>
+      <w:proofErr w:type="gramEnd"/>
+      <w:r>
+        <w:t xml:space="preserve"> страви та напої. Структу</w:t>
       </w:r>
       <w:r>
         <w:t>ра таблиці вказана в таблиці 2.5</w:t>
@@ -12656,7 +12773,21 @@
               <w:rPr>
                 <w:lang w:val="ru-RU"/>
               </w:rPr>
-              <w:t>Кількість (вага) для страви або напою</w:t>
+              <w:t xml:space="preserve">Кількість (вага) </w:t>
+            </w:r>
+            <w:proofErr w:type="gramStart"/>
+            <w:r>
+              <w:rPr>
+                <w:lang w:val="ru-RU"/>
+              </w:rPr>
+              <w:t>для</w:t>
+            </w:r>
+            <w:proofErr w:type="gramEnd"/>
+            <w:r>
+              <w:rPr>
+                <w:lang w:val="ru-RU"/>
+              </w:rPr>
+              <w:t xml:space="preserve"> страви або напою</w:t>
             </w:r>
           </w:p>
         </w:tc>
@@ -12899,7 +13030,21 @@
               <w:rPr>
                 <w:lang w:val="ru-RU"/>
               </w:rPr>
-              <w:t>Націнка до собівартості страви(напою)</w:t>
+              <w:t>Націнка до собівартості страв</w:t>
+            </w:r>
+            <w:proofErr w:type="gramStart"/>
+            <w:r>
+              <w:rPr>
+                <w:lang w:val="ru-RU"/>
+              </w:rPr>
+              <w:t>и(</w:t>
+            </w:r>
+            <w:proofErr w:type="gramEnd"/>
+            <w:r>
+              <w:rPr>
+                <w:lang w:val="ru-RU"/>
+              </w:rPr>
+              <w:t>напою)</w:t>
             </w:r>
           </w:p>
         </w:tc>
@@ -12980,11 +13125,19 @@
                 <w:lang w:val="ru-RU"/>
               </w:rPr>
             </w:pPr>
+            <w:proofErr w:type="gramStart"/>
             <w:r>
               <w:rPr>
                 <w:lang w:val="ru-RU"/>
               </w:rPr>
-              <w:t>Ціна для продажу страви або напою</w:t>
+              <w:t>Ц</w:t>
+            </w:r>
+            <w:proofErr w:type="gramEnd"/>
+            <w:r>
+              <w:rPr>
+                <w:lang w:val="ru-RU"/>
+              </w:rPr>
+              <w:t>іна для продажу страви або напою</w:t>
             </w:r>
           </w:p>
         </w:tc>
@@ -16099,10 +16252,10 @@
           <w:lang w:val="ru-RU"/>
         </w:rPr>
         <w:drawing>
-          <wp:inline distT="0" distB="0" distL="0" distR="0" wp14:anchorId="0FB97944" wp14:editId="596DD894">
-            <wp:extent cx="6210795" cy="4927871"/>
-            <wp:effectExtent l="0" t="0" r="0" b="6350"/>
-            <wp:docPr id="212" name="Рисунок 212"/>
+          <wp:inline distT="0" distB="0" distL="0" distR="0" wp14:anchorId="40D20C3E" wp14:editId="1F516EA4">
+            <wp:extent cx="6152515" cy="3938905"/>
+            <wp:effectExtent l="0" t="0" r="635" b="4445"/>
+            <wp:docPr id="131" name="Рисунок 131"/>
             <wp:cNvGraphicFramePr>
               <a:graphicFrameLocks xmlns:a="http://schemas.openxmlformats.org/drawingml/2006/main" noChangeAspect="1"/>
             </wp:cNvGraphicFramePr>
@@ -16122,7 +16275,7 @@
                   <pic:spPr>
                     <a:xfrm>
                       <a:off x="0" y="0"/>
-                      <a:ext cx="6211903" cy="4928750"/>
+                      <a:ext cx="6152515" cy="3938905"/>
                     </a:xfrm>
                     <a:prstGeom prst="rect">
                       <a:avLst/>
@@ -16151,11 +16304,11 @@
     </w:p>
     <w:p>
       <w:r>
-        <w:t xml:space="preserve">Зв’язок між таблицями «OrderMenu» і «ListOrderMenu» – один-до-багатьох, так як замовлення може містити декілька записів вибраних страв або напоїв, </w:t>
+        <w:t>Зв’язок між таблицями «OrderMenu» і «ListOrderMenu» – один-до-багатьох, так як замовлення може містити декілька записів вибраних страв або напоїв, зв’язок між таблицями «Food» і «ListOrderMenu» – один-до-багатьох, так як в таблиці страви можна вибрати один запис страви або напою для списку замовлення, зв’язок між таблицями «Food» і «ListIngredientFood» – один-до-</w:t>
       </w:r>
       <w:r>
         <w:lastRenderedPageBreak/>
-        <w:t>зв’язок між таблицями «Food» і «ListOrderMenu» – один-до-багатьох, так як в таблиці страви можна вибрати один запис страви або напою для списку замовлення, зв’язок між таблицями «Food» і «ListIngredientFood» – один-до-багатьох, так як одна страва може містити багато записів про інгредієнти, зв’язок між таблицями «Category» і «Food» – один-до-багатьох, так як одна категорія містить багато записів про страви або напої, зв’язок між таблицями «OrderMenu» і «Discounts» – один-до-одного, так як замовлення може містити лише один запис пов’язаний з знижкою, зв’язок між таблицями «OrderMenu» і «Personal» – один-до-одного, так як замовлення може містити лише один запис пов’язаний з працівником, який обслуговував клієнта, зв’язок між таблицями «OrderMenu» і «ListTable» – один-до-одного, так як одне замовлення містить лише один запис про місце обслуговування клієнта.</w:t>
+        <w:t>багатьох, так як одна страва може містити багато записів про інгредієнти, зв’язок між таблицями «Category» і «Food» – один-до-багатьох, так як одна категорія містить багато записів про страви або напої, зв’язок між таблицями «OrderMenu» і «Discounts» – один-до-одного, так як замовлення може містити лише один запис пов’язаний з знижкою, зв’язок між таблицями «OrderMenu» і «Personal» – один-до-одного, так як замовлення може містити лише один запис пов’язаний з працівником, який обслуговував клієнта, зв’язок між таблицями «OrderMenu» і «ListTable» – один-до-одного, так як одне замовлення містить лише один запис про місце обслуговування клієнта.</w:t>
       </w:r>
     </w:p>
     <w:p>
@@ -16478,10 +16631,10 @@
           <w:lang w:val="ru-RU"/>
         </w:rPr>
         <w:drawing>
-          <wp:inline distT="0" distB="0" distL="0" distR="0" wp14:anchorId="758CEF41" wp14:editId="3AC3808F">
-            <wp:extent cx="4539157" cy="3221306"/>
-            <wp:effectExtent l="0" t="0" r="0" b="0"/>
-            <wp:docPr id="31" name="Рисунок 31"/>
+          <wp:inline distT="0" distB="0" distL="0" distR="0" wp14:anchorId="25216D20" wp14:editId="599505F5">
+            <wp:extent cx="4202417" cy="2998381"/>
+            <wp:effectExtent l="0" t="0" r="8255" b="0"/>
+            <wp:docPr id="132" name="Рисунок 132"/>
             <wp:cNvGraphicFramePr>
               <a:graphicFrameLocks xmlns:a="http://schemas.openxmlformats.org/drawingml/2006/main" noChangeAspect="1"/>
             </wp:cNvGraphicFramePr>
@@ -16501,7 +16654,7 @@
                   <pic:spPr>
                     <a:xfrm>
                       <a:off x="0" y="0"/>
-                      <a:ext cx="4541993" cy="3223318"/>
+                      <a:ext cx="4203385" cy="2999072"/>
                     </a:xfrm>
                     <a:prstGeom prst="rect">
                       <a:avLst/>
@@ -16589,10 +16742,10 @@
           <w:lang w:val="ru-RU"/>
         </w:rPr>
         <w:drawing>
-          <wp:inline distT="0" distB="0" distL="0" distR="0" wp14:anchorId="7927AFCF" wp14:editId="02908B71">
-            <wp:extent cx="5831256" cy="3444949"/>
-            <wp:effectExtent l="0" t="0" r="0" b="3175"/>
-            <wp:docPr id="32" name="Рисунок 32"/>
+          <wp:inline distT="0" distB="0" distL="0" distR="0" wp14:anchorId="712A94D6" wp14:editId="44C7D9EF">
+            <wp:extent cx="6152515" cy="3641725"/>
+            <wp:effectExtent l="0" t="0" r="635" b="0"/>
+            <wp:docPr id="129" name="Рисунок 129"/>
             <wp:cNvGraphicFramePr>
               <a:graphicFrameLocks xmlns:a="http://schemas.openxmlformats.org/drawingml/2006/main" noChangeAspect="1"/>
             </wp:cNvGraphicFramePr>
@@ -16612,7 +16765,7 @@
                   <pic:spPr>
                     <a:xfrm>
                       <a:off x="0" y="0"/>
-                      <a:ext cx="5837801" cy="3448815"/>
+                      <a:ext cx="6152515" cy="3641725"/>
                     </a:xfrm>
                     <a:prstGeom prst="rect">
                       <a:avLst/>
@@ -16862,10 +17015,10 @@
           <w:lang w:val="ru-RU"/>
         </w:rPr>
         <w:drawing>
-          <wp:inline distT="0" distB="0" distL="0" distR="0" wp14:anchorId="77048E9B" wp14:editId="04DFC3DA">
-            <wp:extent cx="3507214" cy="3551274"/>
-            <wp:effectExtent l="0" t="0" r="0" b="0"/>
-            <wp:docPr id="35" name="Рисунок 35"/>
+          <wp:inline distT="0" distB="0" distL="0" distR="0" wp14:anchorId="6712C8AD" wp14:editId="3F66AC52">
+            <wp:extent cx="3800475" cy="3362325"/>
+            <wp:effectExtent l="0" t="0" r="9525" b="9525"/>
+            <wp:docPr id="41" name="Рисунок 41"/>
             <wp:cNvGraphicFramePr>
               <a:graphicFrameLocks xmlns:a="http://schemas.openxmlformats.org/drawingml/2006/main" noChangeAspect="1"/>
             </wp:cNvGraphicFramePr>
@@ -16885,7 +17038,7 @@
                   <pic:spPr>
                     <a:xfrm>
                       <a:off x="0" y="0"/>
-                      <a:ext cx="3516666" cy="3560845"/>
+                      <a:ext cx="3800475" cy="3362325"/>
                     </a:xfrm>
                     <a:prstGeom prst="rect">
                       <a:avLst/>
@@ -16935,11 +17088,7 @@
         <w:t>для додавання та</w:t>
       </w:r>
       <w:r>
-        <w:t xml:space="preserve"> редагування інформації </w:t>
-      </w:r>
-      <w:r>
-        <w:lastRenderedPageBreak/>
-        <w:t>пов’язано з напоєм або стравою та інгредієнтами до страви, також передбачена можливість розрахунку ціни або ваги страви враховуючи склад страви.</w:t>
+        <w:t xml:space="preserve"> редагування інформації пов’язано з напоєм або стравою та інгредієнтами до страви, також передбачена можливість розрахунку ціни або ваги страви враховуючи склад страви.</w:t>
       </w:r>
     </w:p>
     <w:p>
@@ -16951,6 +17100,7 @@
           <w:noProof/>
           <w:lang w:val="ru-RU"/>
         </w:rPr>
+        <w:lastRenderedPageBreak/>
         <w:drawing>
           <wp:inline distT="0" distB="0" distL="0" distR="0" wp14:anchorId="17693945" wp14:editId="3AC6D2F3">
             <wp:extent cx="5667863" cy="4603897"/>
@@ -17016,7 +17166,12 @@
         <w:t>зображено на рисунку 2.12</w:t>
       </w:r>
       <w:r>
-        <w:t>. Дана форма</w:t>
+        <w:t>. Дана фо</w:t>
+      </w:r>
+      <w:bookmarkStart w:id="14" w:name="_GoBack"/>
+      <w:bookmarkEnd w:id="14"/>
+      <w:r>
+        <w:t>рма</w:t>
       </w:r>
       <w:r>
         <w:t xml:space="preserve"> призначен</w:t>
@@ -17099,7 +17254,6 @@
     </w:p>
     <w:p>
       <w:r>
-        <w:lastRenderedPageBreak/>
         <w:t xml:space="preserve">Інтерфейс </w:t>
       </w:r>
       <w:r>
@@ -17136,6 +17290,7 @@
           <w:noProof/>
           <w:lang w:val="ru-RU"/>
         </w:rPr>
+        <w:lastRenderedPageBreak/>
         <w:drawing>
           <wp:inline distT="0" distB="0" distL="0" distR="0" wp14:anchorId="7B79B5D4" wp14:editId="074180C1">
             <wp:extent cx="4019107" cy="3021961"/>
@@ -17288,7 +17443,7 @@
       <w:r>
         <w:br w:type="page"/>
       </w:r>
-      <w:bookmarkStart w:id="14" w:name="_Toc517372640"/>
+      <w:bookmarkStart w:id="15" w:name="_Toc517372640"/>
       <w:r>
         <w:lastRenderedPageBreak/>
         <w:t>РОЗДІЛ 3</w:t>
@@ -17296,17 +17451,17 @@
       <w:r>
         <w:t>. робочий проект</w:t>
       </w:r>
-      <w:bookmarkEnd w:id="14"/>
+      <w:bookmarkEnd w:id="15"/>
     </w:p>
     <w:p>
       <w:pPr>
         <w:pStyle w:val="2"/>
       </w:pPr>
-      <w:bookmarkStart w:id="15" w:name="_Toc517372641"/>
+      <w:bookmarkStart w:id="16" w:name="_Toc517372641"/>
       <w:r>
         <w:t>3.1 Засоби розробки</w:t>
       </w:r>
-      <w:bookmarkEnd w:id="15"/>
+      <w:bookmarkEnd w:id="16"/>
     </w:p>
     <w:p>
       <w:pPr>
@@ -17756,14 +17911,14 @@
       <w:pPr>
         <w:pStyle w:val="2"/>
       </w:pPr>
-      <w:bookmarkStart w:id="16" w:name="_Toc517372642"/>
+      <w:bookmarkStart w:id="17" w:name="_Toc517372642"/>
       <w:r>
         <w:t xml:space="preserve">3.2 </w:t>
       </w:r>
       <w:r>
         <w:t>Інструкція програміста</w:t>
       </w:r>
-      <w:bookmarkEnd w:id="16"/>
+      <w:bookmarkEnd w:id="17"/>
     </w:p>
     <w:p>
       <w:pPr>
@@ -18354,10 +18509,24 @@
         <w:ind w:left="0" w:firstLine="709"/>
       </w:pPr>
       <w:r>
-        <w:t>address</w:t>
-      </w:r>
-      <w:r>
-        <w:t xml:space="preserve"> – для зберігання адреси проживання</w:t>
+        <w:t>data_of_work</w:t>
+      </w:r>
+      <w:r>
+        <w:t xml:space="preserve"> – для зберігання дати </w:t>
+      </w:r>
+      <w:r>
+        <w:t>створення користувача</w:t>
+      </w:r>
+      <w:r>
+        <w:t xml:space="preserve"> в програмному забезпеченні;</w:t>
+      </w:r>
+    </w:p>
+    <w:p>
+      <w:r>
+        <w:t>Метод</w:t>
+      </w:r>
+      <w:r>
+        <w:t xml:space="preserve">и даного класу: </w:t>
       </w:r>
     </w:p>
     <w:p>
@@ -18373,10 +18542,7 @@
         <w:ind w:left="0" w:firstLine="709"/>
       </w:pPr>
       <w:r>
-        <w:t>birthday</w:t>
-      </w:r>
-      <w:r>
-        <w:t xml:space="preserve"> – для зберігання дати народження;</w:t>
+        <w:t>методи InsertDB, UpdateDB, DeleteDB – для маніпулювання з базою даних;</w:t>
       </w:r>
     </w:p>
     <w:p>
@@ -18392,10 +18558,7 @@
         <w:ind w:left="0" w:firstLine="709"/>
       </w:pPr>
       <w:r>
-        <w:t>data_of_work</w:t>
-      </w:r>
-      <w:r>
-        <w:t xml:space="preserve"> – для зберігання дати обліку в програмному забезпеченні;</w:t>
+        <w:t>сетери та гетери для оновлення та отримання даних в атрибутах класу;</w:t>
       </w:r>
     </w:p>
     <w:p>
@@ -18411,15 +18574,27 @@
         <w:ind w:left="0" w:firstLine="709"/>
       </w:pPr>
       <w:r>
-        <w:t>release_date – для зберігання дати зняття з обліку в програмному забезпеченні.</w:t>
-      </w:r>
-    </w:p>
-    <w:p>
-      <w:r>
-        <w:t>Метод</w:t>
-      </w:r>
-      <w:r>
-        <w:t xml:space="preserve">и даного класу: </w:t>
+        <w:t>UpdateDBPersonalRelease() – онов</w:t>
+      </w:r>
+      <w:r>
+        <w:t>лення даних про дату звільнення.</w:t>
+      </w:r>
+    </w:p>
+    <w:p>
+      <w:r>
+        <w:t xml:space="preserve">Клас TListTable </w:t>
+      </w:r>
+      <w:r>
+        <w:t xml:space="preserve">– призначений для маніпулювання даними в базі даних з таблицею «ListTable». Даний клас </w:t>
+      </w:r>
+      <w:r>
+        <w:t xml:space="preserve">містить </w:t>
+      </w:r>
+      <w:r>
+        <w:t xml:space="preserve">такі </w:t>
+      </w:r>
+      <w:r>
+        <w:t xml:space="preserve">атрибути: </w:t>
       </w:r>
     </w:p>
     <w:p>
@@ -18435,7 +18610,13 @@
         <w:ind w:left="0" w:firstLine="709"/>
       </w:pPr>
       <w:r>
-        <w:t>методи InsertDB, UpdateDB, DeleteDB – для маніпулювання з базою даних;</w:t>
+        <w:t>id_table</w:t>
+      </w:r>
+      <w:r>
+        <w:t xml:space="preserve"> – для збереження ідентифікатора</w:t>
+      </w:r>
+      <w:r>
+        <w:t xml:space="preserve"> місця обслуговування клієнта;</w:t>
       </w:r>
     </w:p>
     <w:p>
@@ -18451,7 +18632,10 @@
         <w:ind w:left="0" w:firstLine="709"/>
       </w:pPr>
       <w:r>
-        <w:t>сетери та гетери для оновлення та отримання даних в атрибутах класу;</w:t>
+        <w:t>name</w:t>
+      </w:r>
+      <w:r>
+        <w:t xml:space="preserve"> – для збереження назви місця обслуговування клієнта;</w:t>
       </w:r>
     </w:p>
     <w:p>
@@ -18467,27 +18651,18 @@
         <w:ind w:left="0" w:firstLine="709"/>
       </w:pPr>
       <w:r>
-        <w:t>UpdateDBPersonalRelease() – онов</w:t>
-      </w:r>
-      <w:r>
-        <w:t>лення даних про дату звільнення.</w:t>
-      </w:r>
-    </w:p>
-    <w:p>
-      <w:r>
-        <w:t xml:space="preserve">Клас TListTable </w:t>
-      </w:r>
-      <w:r>
-        <w:t xml:space="preserve">– призначений для маніпулювання даними в базі даних з таблицею «ListTable». Даний клас </w:t>
-      </w:r>
-      <w:r>
-        <w:t xml:space="preserve">містить </w:t>
-      </w:r>
-      <w:r>
-        <w:t xml:space="preserve">такі </w:t>
-      </w:r>
-      <w:r>
-        <w:t xml:space="preserve">атрибути: </w:t>
+        <w:t>occupation</w:t>
+      </w:r>
+      <w:r>
+        <w:t xml:space="preserve"> – для збереження зайнятості місця</w:t>
+      </w:r>
+      <w:r>
+        <w:t>.</w:t>
+      </w:r>
+    </w:p>
+    <w:p>
+      <w:r>
+        <w:t>Методи даного класу:</w:t>
       </w:r>
     </w:p>
     <w:p>
@@ -18503,13 +18678,8 @@
         <w:ind w:left="0" w:firstLine="709"/>
       </w:pPr>
       <w:r>
-        <w:t>id_table</w:t>
-      </w:r>
-      <w:r>
-        <w:t xml:space="preserve"> – для збереження ідентифікатора</w:t>
-      </w:r>
-      <w:r>
-        <w:t xml:space="preserve"> місця обслуговування клієнта;</w:t>
+        <w:lastRenderedPageBreak/>
+        <w:t>методи InsertDB, UpdateDB, DeleteDB – для маніпулювання з базою даних;</w:t>
       </w:r>
     </w:p>
     <w:p>
@@ -18525,11 +18695,7 @@
         <w:ind w:left="0" w:firstLine="709"/>
       </w:pPr>
       <w:r>
-        <w:lastRenderedPageBreak/>
-        <w:t>name</w:t>
-      </w:r>
-      <w:r>
-        <w:t xml:space="preserve"> – для збереження назви місця обслуговування клієнта;</w:t>
+        <w:t>сетери та гетери для оновлення та отримання даних в атрибутах класу;</w:t>
       </w:r>
     </w:p>
     <w:p>
@@ -18545,18 +18711,10 @@
         <w:ind w:left="0" w:firstLine="709"/>
       </w:pPr>
       <w:r>
-        <w:t>occupation</w:t>
-      </w:r>
-      <w:r>
-        <w:t xml:space="preserve"> – для збереження зайнятості місця</w:t>
-      </w:r>
-      <w:r>
-        <w:t>.</w:t>
-      </w:r>
-    </w:p>
-    <w:p>
-      <w:r>
-        <w:t>Методи даного класу:</w:t>
+        <w:t>UpdateOccupation() – оновлення поля occupation в базі даних</w:t>
+      </w:r>
+      <w:r>
+        <w:t>;</w:t>
       </w:r>
     </w:p>
     <w:p>
@@ -18572,7 +18730,12 @@
         <w:ind w:left="0" w:firstLine="709"/>
       </w:pPr>
       <w:r>
-        <w:t>методи InsertDB, UpdateDB, DeleteDB – для маніпулювання з базою даних;</w:t>
+        <w:t>UpdateInverseOccupation() – оновлення поля occupation в базі даних на протилежне його значення.</w:t>
+      </w:r>
+    </w:p>
+    <w:p>
+      <w:r>
+        <w:t>Клас TDiscount – призначений для маніпулювання даними в базі даних з таблицею «Discounts». Даний клас містить такі атрибути:</w:t>
       </w:r>
     </w:p>
     <w:p>
@@ -18588,7 +18751,10 @@
         <w:ind w:left="0" w:firstLine="709"/>
       </w:pPr>
       <w:r>
-        <w:t>сетери та гетери для оновлення та отримання даних в атрибутах класу;</w:t>
+        <w:t>id_discount</w:t>
+      </w:r>
+      <w:r>
+        <w:t xml:space="preserve"> – для збереження ідентифікатора знижки;</w:t>
       </w:r>
     </w:p>
     <w:p>
@@ -18604,10 +18770,10 @@
         <w:ind w:left="0" w:firstLine="709"/>
       </w:pPr>
       <w:r>
-        <w:t>UpdateOccupation() – оновлення поля occupation в базі даних</w:t>
-      </w:r>
-      <w:r>
-        <w:t>;</w:t>
+        <w:t>discount</w:t>
+      </w:r>
+      <w:r>
+        <w:t xml:space="preserve"> – для збереження знижки;</w:t>
       </w:r>
     </w:p>
     <w:p>
@@ -18623,12 +18789,10 @@
         <w:ind w:left="0" w:firstLine="709"/>
       </w:pPr>
       <w:r>
-        <w:t>UpdateInverseOccupation() – оновлення поля occupation в базі даних на протилежне його значення.</w:t>
-      </w:r>
-    </w:p>
-    <w:p>
-      <w:r>
-        <w:t>Клас TDiscount – призначений для маніпулювання даними в базі даних з таблицею «Discounts». Даний клас містить такі атрибути:</w:t>
+        <w:t>pib_client</w:t>
+      </w:r>
+      <w:r>
+        <w:t xml:space="preserve"> – для збереження прізвище ініціали клієнта;</w:t>
       </w:r>
     </w:p>
     <w:p>
@@ -18644,10 +18808,15 @@
         <w:ind w:left="0" w:firstLine="709"/>
       </w:pPr>
       <w:r>
-        <w:t>id_discount</w:t>
-      </w:r>
-      <w:r>
-        <w:t xml:space="preserve"> – для збереження ідентифікатора знижки;</w:t>
+        <w:t>telefon</w:t>
+      </w:r>
+      <w:r>
+        <w:t xml:space="preserve"> – для збереження номеру телефону клієнта;</w:t>
+      </w:r>
+    </w:p>
+    <w:p>
+      <w:r>
+        <w:t>Методи даного класу:</w:t>
       </w:r>
     </w:p>
     <w:p>
@@ -18663,10 +18832,7 @@
         <w:ind w:left="0" w:firstLine="709"/>
       </w:pPr>
       <w:r>
-        <w:t>discount</w:t>
-      </w:r>
-      <w:r>
-        <w:t xml:space="preserve"> – для збереження знижки;</w:t>
+        <w:t>методи InsertDB, UpdateDB, DeleteDB – для маніпулювання з базою даних;</w:t>
       </w:r>
     </w:p>
     <w:p>
@@ -18682,10 +18848,12 @@
         <w:ind w:left="0" w:firstLine="709"/>
       </w:pPr>
       <w:r>
-        <w:t>pib_client</w:t>
-      </w:r>
-      <w:r>
-        <w:t xml:space="preserve"> – для збереження прізвище ініціали клієнта;</w:t>
+        <w:t>сетери та гетери для оновлення та отримання даних в атрибутах класу.</w:t>
+      </w:r>
+    </w:p>
+    <w:p>
+      <w:r>
+        <w:t>Клас TCategory – призначений для маніпулювання даними в базі даних з таблицею «Category». Даний клас містить такі атрибути:</w:t>
       </w:r>
     </w:p>
     <w:p>
@@ -18701,10 +18869,10 @@
         <w:ind w:left="0" w:firstLine="709"/>
       </w:pPr>
       <w:r>
-        <w:t>address</w:t>
-      </w:r>
-      <w:r>
-        <w:t xml:space="preserve"> – для збереження адреси проживання клієнта;</w:t>
+        <w:t>id_category</w:t>
+      </w:r>
+      <w:r>
+        <w:t xml:space="preserve"> – для збереження ідентифікатора категорії;</w:t>
       </w:r>
     </w:p>
     <w:p>
@@ -18720,10 +18888,18 @@
         <w:ind w:left="0" w:firstLine="709"/>
       </w:pPr>
       <w:r>
-        <w:t>telefon</w:t>
-      </w:r>
-      <w:r>
-        <w:t xml:space="preserve"> – для збереження номеру телефону клієнта;</w:t>
+        <w:t>name_category</w:t>
+      </w:r>
+      <w:r>
+        <w:t xml:space="preserve"> – для з</w:t>
+      </w:r>
+      <w:r>
+        <w:t>береження найменування категорії.</w:t>
+      </w:r>
+    </w:p>
+    <w:p>
+      <w:r>
+        <w:t>Методи даного класу:</w:t>
       </w:r>
     </w:p>
     <w:p>
@@ -18739,18 +18915,7 @@
         <w:ind w:left="0" w:firstLine="709"/>
       </w:pPr>
       <w:r>
-        <w:t>birthday</w:t>
-      </w:r>
-      <w:r>
-        <w:t xml:space="preserve"> – для збереження дати народження клієнта</w:t>
-      </w:r>
-      <w:r>
-        <w:t>.</w:t>
-      </w:r>
-    </w:p>
-    <w:p>
-      <w:r>
-        <w:t>Методи даного класу:</w:t>
+        <w:t>методи InsertDB, UpdateDB, DeleteDB – для маніпулювання з базою даних;</w:t>
       </w:r>
     </w:p>
     <w:p>
@@ -18766,7 +18931,27 @@
         <w:ind w:left="0" w:firstLine="709"/>
       </w:pPr>
       <w:r>
-        <w:t>методи InsertDB, UpdateDB, DeleteDB – для маніпулювання з базою даних;</w:t>
+        <w:t>сетери та гетери для оновлення та от</w:t>
+      </w:r>
+      <w:r>
+        <w:t>римання даних в атрибутах класу.</w:t>
+      </w:r>
+    </w:p>
+    <w:p>
+      <w:r>
+        <w:t>Клас TFood – призначений для маніпулювання даними в базі даних з таблицею «</w:t>
+      </w:r>
+      <w:r>
+        <w:t>Food</w:t>
+      </w:r>
+      <w:r>
+        <w:t>». Даний клас наслідує методи та атрибути класу «TCategory»</w:t>
+      </w:r>
+      <w:r>
+        <w:t>, також</w:t>
+      </w:r>
+      <w:r>
+        <w:t xml:space="preserve"> містить такі атрибути: </w:t>
       </w:r>
     </w:p>
     <w:p>
@@ -18782,12 +18967,13 @@
         <w:ind w:left="0" w:firstLine="709"/>
       </w:pPr>
       <w:r>
-        <w:t>сетери та гетери для оновлення та отримання даних в атрибутах класу.</w:t>
-      </w:r>
-    </w:p>
-    <w:p>
-      <w:r>
-        <w:t>Клас TCategory – призначений для маніпулювання даними в базі даних з таблицею «Category». Даний клас містить такі атрибути:</w:t>
+        <w:t>id_food</w:t>
+      </w:r>
+      <w:r>
+        <w:t xml:space="preserve"> – для збереження ідентифікатора страви або напою</w:t>
+      </w:r>
+      <w:r>
+        <w:t>;</w:t>
       </w:r>
     </w:p>
     <w:p>
@@ -18803,10 +18989,13 @@
         <w:ind w:left="0" w:firstLine="709"/>
       </w:pPr>
       <w:r>
-        <w:t>id_category</w:t>
-      </w:r>
-      <w:r>
-        <w:t xml:space="preserve"> – для збереження ідентифікатора категорії;</w:t>
+        <w:t>name_food</w:t>
+      </w:r>
+      <w:r>
+        <w:t xml:space="preserve"> – для збереження найменування страви або напою</w:t>
+      </w:r>
+      <w:r>
+        <w:t>;</w:t>
       </w:r>
     </w:p>
     <w:p>
@@ -18822,18 +19011,13 @@
         <w:ind w:left="0" w:firstLine="709"/>
       </w:pPr>
       <w:r>
-        <w:t>name_category</w:t>
-      </w:r>
-      <w:r>
-        <w:t xml:space="preserve"> – для з</w:t>
-      </w:r>
-      <w:r>
-        <w:t>береження найменування категорії.</w:t>
-      </w:r>
-    </w:p>
-    <w:p>
-      <w:r>
-        <w:t>Методи даного класу:</w:t>
+        <w:t>data_food</w:t>
+      </w:r>
+      <w:r>
+        <w:t xml:space="preserve"> – для збереження відомості</w:t>
+      </w:r>
+      <w:r>
+        <w:t>;</w:t>
       </w:r>
     </w:p>
     <w:p>
@@ -18849,7 +19033,13 @@
         <w:ind w:left="0" w:firstLine="709"/>
       </w:pPr>
       <w:r>
-        <w:t>методи InsertDB, UpdateDB, DeleteDB – для маніпулювання з базою даних;</w:t>
+        <w:t>unit_food</w:t>
+      </w:r>
+      <w:r>
+        <w:t xml:space="preserve"> – для збереження одиниці виміру</w:t>
+      </w:r>
+      <w:r>
+        <w:t>;</w:t>
       </w:r>
     </w:p>
     <w:p>
@@ -18865,28 +19055,14 @@
         <w:ind w:left="0" w:firstLine="709"/>
       </w:pPr>
       <w:r>
-        <w:t>сетери та гетери для оновлення та от</w:t>
-      </w:r>
-      <w:r>
-        <w:t>римання даних в атрибутах класу.</w:t>
-      </w:r>
-    </w:p>
-    <w:p>
-      <w:r>
         <w:lastRenderedPageBreak/>
-        <w:t>Клас TFood – призначений для маніпулювання даними в базі даних з таблицею «</w:t>
-      </w:r>
-      <w:r>
-        <w:t>Food</w:t>
-      </w:r>
-      <w:r>
-        <w:t>». Даний клас наслідує методи та атрибути класу «TCategory»</w:t>
-      </w:r>
-      <w:r>
-        <w:t>, також</w:t>
-      </w:r>
-      <w:r>
-        <w:t xml:space="preserve"> містить такі атрибути: </w:t>
+        <w:t>weight_food</w:t>
+      </w:r>
+      <w:r>
+        <w:t xml:space="preserve"> – для збереження кількості або ваги</w:t>
+      </w:r>
+      <w:r>
+        <w:t>;</w:t>
       </w:r>
     </w:p>
     <w:p>
@@ -18902,10 +19078,13 @@
         <w:ind w:left="0" w:firstLine="709"/>
       </w:pPr>
       <w:r>
-        <w:t>id_food</w:t>
-      </w:r>
-      <w:r>
-        <w:t xml:space="preserve"> – для збереження ідентифікатора страви або напою</w:t>
+        <w:t>cost_pric</w:t>
+      </w:r>
+      <w:r>
+        <w:t>e_food</w:t>
+      </w:r>
+      <w:r>
+        <w:t xml:space="preserve"> – для збереження собівартості</w:t>
       </w:r>
       <w:r>
         <w:t>;</w:t>
@@ -18924,13 +19103,10 @@
         <w:ind w:left="0" w:firstLine="709"/>
       </w:pPr>
       <w:r>
-        <w:t>name_food</w:t>
-      </w:r>
-      <w:r>
-        <w:t xml:space="preserve"> – для збереження найменування страви або напою</w:t>
-      </w:r>
-      <w:r>
-        <w:t>;</w:t>
+        <w:t>mark_up</w:t>
+      </w:r>
+      <w:r>
+        <w:t xml:space="preserve"> – для збереження націнки;</w:t>
       </w:r>
     </w:p>
     <w:p>
@@ -18946,13 +19122,10 @@
         <w:ind w:left="0" w:firstLine="709"/>
       </w:pPr>
       <w:r>
-        <w:t>data_food</w:t>
-      </w:r>
-      <w:r>
-        <w:t xml:space="preserve"> – для збереження відомості</w:t>
-      </w:r>
-      <w:r>
-        <w:t>;</w:t>
+        <w:t>price_food</w:t>
+      </w:r>
+      <w:r>
+        <w:t xml:space="preserve"> – для збереження ціни;</w:t>
       </w:r>
     </w:p>
     <w:p>
@@ -18968,13 +19141,10 @@
         <w:ind w:left="0" w:firstLine="709"/>
       </w:pPr>
       <w:r>
-        <w:t>unit_food</w:t>
-      </w:r>
-      <w:r>
-        <w:t xml:space="preserve"> – для збереження одиниці виміру</w:t>
-      </w:r>
-      <w:r>
-        <w:t>;</w:t>
+        <w:t>picture</w:t>
+      </w:r>
+      <w:r>
+        <w:t xml:space="preserve"> – для збереження зображення;</w:t>
       </w:r>
     </w:p>
     <w:p>
@@ -18990,13 +19160,18 @@
         <w:ind w:left="0" w:firstLine="709"/>
       </w:pPr>
       <w:r>
-        <w:t>weight_food</w:t>
-      </w:r>
-      <w:r>
-        <w:t xml:space="preserve"> – для збереження кількості або ваги</w:t>
-      </w:r>
-      <w:r>
-        <w:t>;</w:t>
+        <w:t>visible</w:t>
+      </w:r>
+      <w:r>
+        <w:t xml:space="preserve"> – для збереження відображення в електронному меню</w:t>
+      </w:r>
+      <w:r>
+        <w:t>.</w:t>
+      </w:r>
+    </w:p>
+    <w:p>
+      <w:r>
+        <w:t>Методи даного класу:</w:t>
       </w:r>
     </w:p>
     <w:p>
@@ -19012,16 +19187,7 @@
         <w:ind w:left="0" w:firstLine="709"/>
       </w:pPr>
       <w:r>
-        <w:t>cost_pric</w:t>
-      </w:r>
-      <w:r>
-        <w:t>e_food</w:t>
-      </w:r>
-      <w:r>
-        <w:t xml:space="preserve"> – для збереження собівартості</w:t>
-      </w:r>
-      <w:r>
-        <w:t>;</w:t>
+        <w:t>методи InsertDB, UpdateDB, DeleteDB – для маніпулювання з базою даних;</w:t>
       </w:r>
     </w:p>
     <w:p>
@@ -19037,10 +19203,7 @@
         <w:ind w:left="0" w:firstLine="709"/>
       </w:pPr>
       <w:r>
-        <w:t>mark_up</w:t>
-      </w:r>
-      <w:r>
-        <w:t xml:space="preserve"> – для збереження націнки;</w:t>
+        <w:t>сетери та гетери для оновлення та отримання даних в атрибутах класу;</w:t>
       </w:r>
     </w:p>
     <w:p>
@@ -19056,10 +19219,18 @@
         <w:ind w:left="0" w:firstLine="709"/>
       </w:pPr>
       <w:r>
-        <w:t>price_food</w:t>
-      </w:r>
-      <w:r>
-        <w:t xml:space="preserve"> – для збереження ціни;</w:t>
+        <w:t>UpdateFotoDBFood() – метод, якрий призначений для оновлення поля picture.</w:t>
+      </w:r>
+    </w:p>
+    <w:p>
+      <w:r>
+        <w:t xml:space="preserve">Клас TIngredient – призначений для маніпулювання даними в базі даних з таблицею «ListIngredientFood». Даний клас </w:t>
+      </w:r>
+      <w:r>
+        <w:t xml:space="preserve">наслідує методи та атрибути класу «TFood», також </w:t>
+      </w:r>
+      <w:r>
+        <w:t>містить такі атрибути:</w:t>
       </w:r>
     </w:p>
     <w:p>
@@ -19075,10 +19246,10 @@
         <w:ind w:left="0" w:firstLine="709"/>
       </w:pPr>
       <w:r>
-        <w:t>picture</w:t>
-      </w:r>
-      <w:r>
-        <w:t xml:space="preserve"> – для збереження зображення;</w:t>
+        <w:t>id_ingredient</w:t>
+      </w:r>
+      <w:r>
+        <w:t xml:space="preserve"> – для збереження ідентифікатору інгредієнта;</w:t>
       </w:r>
     </w:p>
     <w:p>
@@ -19094,18 +19265,10 @@
         <w:ind w:left="0" w:firstLine="709"/>
       </w:pPr>
       <w:r>
-        <w:t>visible</w:t>
-      </w:r>
-      <w:r>
-        <w:t xml:space="preserve"> – для збереження відображення в електронному меню</w:t>
-      </w:r>
-      <w:r>
-        <w:t>.</w:t>
-      </w:r>
-    </w:p>
-    <w:p>
-      <w:r>
-        <w:t>Методи даного класу:</w:t>
+        <w:t>name_ingredient</w:t>
+      </w:r>
+      <w:r>
+        <w:t xml:space="preserve"> – для збереження найменування інгредієнта;</w:t>
       </w:r>
     </w:p>
     <w:p>
@@ -19121,7 +19284,10 @@
         <w:ind w:left="0" w:firstLine="709"/>
       </w:pPr>
       <w:r>
-        <w:t>методи InsertDB, UpdateDB, DeleteDB – для маніпулювання з базою даних;</w:t>
+        <w:t>unit</w:t>
+      </w:r>
+      <w:r>
+        <w:t xml:space="preserve"> – для збереження одиниці виміру інгредієнта;</w:t>
       </w:r>
     </w:p>
     <w:p>
@@ -19137,7 +19303,10 @@
         <w:ind w:left="0" w:firstLine="709"/>
       </w:pPr>
       <w:r>
-        <w:t>сетери та гетери для оновлення та отримання даних в атрибутах класу;</w:t>
+        <w:t>price</w:t>
+      </w:r>
+      <w:r>
+        <w:t xml:space="preserve"> – для збереження ціни інгредієнта;</w:t>
       </w:r>
     </w:p>
     <w:p>
@@ -19153,18 +19322,18 @@
         <w:ind w:left="0" w:firstLine="709"/>
       </w:pPr>
       <w:r>
-        <w:t>UpdateFotoDBFood() – метод, якрий призначений для оновлення поля picture.</w:t>
-      </w:r>
-    </w:p>
-    <w:p>
-      <w:r>
-        <w:t xml:space="preserve">Клас TIngredient – призначений для маніпулювання даними в базі даних з таблицею «ListIngredientFood». Даний клас </w:t>
-      </w:r>
-      <w:r>
-        <w:t xml:space="preserve">наслідує методи та атрибути класу «TFood», також </w:t>
-      </w:r>
-      <w:r>
-        <w:t>містить такі атрибути:</w:t>
+        <w:t>count_unit</w:t>
+      </w:r>
+      <w:r>
+        <w:t xml:space="preserve"> – для збереження кількості або ваги інгредієнта</w:t>
+      </w:r>
+      <w:r>
+        <w:t>.</w:t>
+      </w:r>
+    </w:p>
+    <w:p>
+      <w:r>
+        <w:t>Методи даного класу:</w:t>
       </w:r>
     </w:p>
     <w:p>
@@ -19180,10 +19349,7 @@
         <w:ind w:left="0" w:firstLine="709"/>
       </w:pPr>
       <w:r>
-        <w:t>id_ingredient</w:t>
-      </w:r>
-      <w:r>
-        <w:t xml:space="preserve"> – для збереження ідентифікатору інгредієнта;</w:t>
+        <w:t>методи InsertDB, UpdateDB, DeleteDB – для маніпулювання з базою даних;</w:t>
       </w:r>
     </w:p>
     <w:p>
@@ -19199,10 +19365,27 @@
         <w:ind w:left="0" w:firstLine="709"/>
       </w:pPr>
       <w:r>
-        <w:t>name_ingredient</w:t>
-      </w:r>
-      <w:r>
-        <w:t xml:space="preserve"> – для збереження найменування інгредієнта;</w:t>
+        <w:t>сетери та гетери для оновлення та от</w:t>
+      </w:r>
+      <w:r>
+        <w:t>римання даних в атрибутах класу.</w:t>
+      </w:r>
+    </w:p>
+    <w:p>
+      <w:r>
+        <w:t>Клас TOrderMenu – призначений для маніпулювання даними в базі даних з таблицею «OrderMenu». Даний клас наслідує методи та атрибути класів «TDiscount», «TPersonal»</w:t>
+      </w:r>
+      <w:r>
+        <w:t xml:space="preserve"> та</w:t>
+      </w:r>
+      <w:r>
+        <w:t xml:space="preserve"> «TListTable»</w:t>
+      </w:r>
+      <w:r>
+        <w:t xml:space="preserve">, також </w:t>
+      </w:r>
+      <w:r>
+        <w:t>містить такі атрибути:</w:t>
       </w:r>
     </w:p>
     <w:p>
@@ -19218,10 +19401,10 @@
         <w:ind w:left="0" w:firstLine="709"/>
       </w:pPr>
       <w:r>
-        <w:t>unit</w:t>
-      </w:r>
-      <w:r>
-        <w:t xml:space="preserve"> – для збереження одиниці виміру інгредієнта;</w:t>
+        <w:t>id_order</w:t>
+      </w:r>
+      <w:r>
+        <w:t xml:space="preserve"> – для збереження ідентифікатору замовлення;</w:t>
       </w:r>
     </w:p>
     <w:p>
@@ -19237,10 +19420,10 @@
         <w:ind w:left="0" w:firstLine="709"/>
       </w:pPr>
       <w:r>
-        <w:t>price</w:t>
-      </w:r>
-      <w:r>
-        <w:t xml:space="preserve"> – для збереження ціни інгредієнта;</w:t>
+        <w:t>date_open_order</w:t>
+      </w:r>
+      <w:r>
+        <w:t xml:space="preserve"> – для збереження дати оформлення замовлення;</w:t>
       </w:r>
     </w:p>
     <w:p>
@@ -19256,18 +19439,10 @@
         <w:ind w:left="0" w:firstLine="709"/>
       </w:pPr>
       <w:r>
-        <w:t>count_unit</w:t>
-      </w:r>
-      <w:r>
-        <w:t xml:space="preserve"> – для збереження кількості або ваги інгредієнта</w:t>
-      </w:r>
-      <w:r>
-        <w:t>.</w:t>
-      </w:r>
-    </w:p>
-    <w:p>
-      <w:r>
-        <w:t>Методи даного класу:</w:t>
+        <w:t>date_close_order</w:t>
+      </w:r>
+      <w:r>
+        <w:t xml:space="preserve"> – для збереження дати закриття замовлення;</w:t>
       </w:r>
     </w:p>
     <w:p>
@@ -19283,7 +19458,10 @@
         <w:ind w:left="0" w:firstLine="709"/>
       </w:pPr>
       <w:r>
-        <w:t>методи InsertDB, UpdateDB, DeleteDB – для маніпулювання з базою даних;</w:t>
+        <w:t>close_order</w:t>
+      </w:r>
+      <w:r>
+        <w:t xml:space="preserve"> – для збереження активності замовлення;</w:t>
       </w:r>
     </w:p>
     <w:p>
@@ -19299,28 +19477,19 @@
         <w:ind w:left="0" w:firstLine="709"/>
       </w:pPr>
       <w:r>
-        <w:t>сетери та гетери для оновлення та от</w:t>
-      </w:r>
-      <w:r>
-        <w:t>римання даних в атрибутах класу.</w:t>
-      </w:r>
-    </w:p>
-    <w:p>
-      <w:r>
         <w:lastRenderedPageBreak/>
-        <w:t>Клас TOrderMenu – призначений для маніпулювання даними в базі даних з таблицею «OrderMenu». Даний клас наслідує методи та атрибути класів «TDiscount», «TPersonal»</w:t>
-      </w:r>
-      <w:r>
-        <w:t xml:space="preserve"> та</w:t>
-      </w:r>
-      <w:r>
-        <w:t xml:space="preserve"> «TListTable»</w:t>
-      </w:r>
-      <w:r>
-        <w:t xml:space="preserve">, також </w:t>
-      </w:r>
-      <w:r>
-        <w:t>містить такі атрибути:</w:t>
+        <w:t>payment</w:t>
+      </w:r>
+      <w:r>
+        <w:t xml:space="preserve"> – для збереження оплати за замовлення</w:t>
+      </w:r>
+      <w:r>
+        <w:t>.</w:t>
+      </w:r>
+    </w:p>
+    <w:p>
+      <w:r>
+        <w:t>Методи даного класу:</w:t>
       </w:r>
     </w:p>
     <w:p>
@@ -19336,10 +19505,7 @@
         <w:ind w:left="0" w:firstLine="709"/>
       </w:pPr>
       <w:r>
-        <w:t>id_order</w:t>
-      </w:r>
-      <w:r>
-        <w:t xml:space="preserve"> – для збереження ідентифікатору замовлення;</w:t>
+        <w:t>методи InsertDB, UpdateDB, DeleteDB – для маніпулювання з базою даних;</w:t>
       </w:r>
     </w:p>
     <w:p>
@@ -19355,10 +19521,7 @@
         <w:ind w:left="0" w:firstLine="709"/>
       </w:pPr>
       <w:r>
-        <w:t>date_open_order</w:t>
-      </w:r>
-      <w:r>
-        <w:t xml:space="preserve"> – для збереження дати оформлення замовлення;</w:t>
+        <w:t>сетери та гетери для оновлення та отримання даних в атрибутах класу;</w:t>
       </w:r>
     </w:p>
     <w:p>
@@ -19374,10 +19537,13 @@
         <w:ind w:left="0" w:firstLine="709"/>
       </w:pPr>
       <w:r>
-        <w:t>date_close_order</w:t>
-      </w:r>
-      <w:r>
-        <w:t xml:space="preserve"> – для збереження дати закриття замовлення;</w:t>
+        <w:t xml:space="preserve">CloseOrderMenu() – </w:t>
+      </w:r>
+      <w:r>
+        <w:t>метод призначений для закриття замовлення</w:t>
+      </w:r>
+      <w:r>
+        <w:t>;</w:t>
       </w:r>
     </w:p>
     <w:p>
@@ -19393,10 +19559,13 @@
         <w:ind w:left="0" w:firstLine="709"/>
       </w:pPr>
       <w:r>
-        <w:t>close_order</w:t>
-      </w:r>
-      <w:r>
-        <w:t xml:space="preserve"> – для збереження активності замовлення;</w:t>
+        <w:t xml:space="preserve">UpdatePayment() – </w:t>
+      </w:r>
+      <w:r>
+        <w:t>метод призначений для оновлення оплати замовлення</w:t>
+      </w:r>
+      <w:r>
+        <w:t>;</w:t>
       </w:r>
     </w:p>
     <w:p>
@@ -19412,10 +19581,10 @@
         <w:ind w:left="0" w:firstLine="709"/>
       </w:pPr>
       <w:r>
-        <w:t>payment</w:t>
-      </w:r>
-      <w:r>
-        <w:t xml:space="preserve"> – для збереження оплати за замовлення</w:t>
+        <w:t xml:space="preserve">UpdateDiscount() – </w:t>
+      </w:r>
+      <w:r>
+        <w:t>метод призначений для оновлення знижки до замовлення</w:t>
       </w:r>
       <w:r>
         <w:t>.</w:t>
@@ -19423,7 +19592,13 @@
     </w:p>
     <w:p>
       <w:r>
-        <w:t>Методи даного класу:</w:t>
+        <w:t>Клас TListOrder – призначений для маніпулювання даними в базі даних з таблицею «ListOrderMenu». Даний клас наслідує методи та атрибути класів «TFood», «</w:t>
+      </w:r>
+      <w:r>
+        <w:t>TOrderMenu</w:t>
+      </w:r>
+      <w:r>
+        <w:t>», також містить такі атрибути:</w:t>
       </w:r>
     </w:p>
     <w:p>
@@ -19439,7 +19614,10 @@
         <w:ind w:left="0" w:firstLine="709"/>
       </w:pPr>
       <w:r>
-        <w:t>методи InsertDB, UpdateDB, DeleteDB – для маніпулювання з базою даних;</w:t>
+        <w:t>id_listingrfood</w:t>
+      </w:r>
+      <w:r>
+        <w:t xml:space="preserve"> – для збереження ідентифікатора</w:t>
       </w:r>
     </w:p>
     <w:p>
@@ -19455,7 +19633,18 @@
         <w:ind w:left="0" w:firstLine="709"/>
       </w:pPr>
       <w:r>
-        <w:t>сетери та гетери для оновлення та отримання даних в атрибутах класу;</w:t>
+        <w:t>counts</w:t>
+      </w:r>
+      <w:r>
+        <w:t xml:space="preserve"> – для збереження кількості</w:t>
+      </w:r>
+      <w:r>
+        <w:t>.</w:t>
+      </w:r>
+    </w:p>
+    <w:p>
+      <w:r>
+        <w:t>Методи даного класу:</w:t>
       </w:r>
     </w:p>
     <w:p>
@@ -19471,13 +19660,7 @@
         <w:ind w:left="0" w:firstLine="709"/>
       </w:pPr>
       <w:r>
-        <w:t xml:space="preserve">CloseOrderMenu() – </w:t>
-      </w:r>
-      <w:r>
-        <w:t>метод призначений для закриття замовлення</w:t>
-      </w:r>
-      <w:r>
-        <w:t>;</w:t>
+        <w:t>методи InsertDB, DeleteDB – для маніпулювання з базою даних;</w:t>
       </w:r>
     </w:p>
     <w:p>
@@ -19493,13 +19676,125 @@
         <w:ind w:left="0" w:firstLine="709"/>
       </w:pPr>
       <w:r>
-        <w:t xml:space="preserve">UpdatePayment() – </w:t>
-      </w:r>
-      <w:r>
-        <w:t>метод призначений для оновлення оплати замовлення</w:t>
-      </w:r>
-      <w:r>
-        <w:t>;</w:t>
+        <w:t>сетери та гетери для оновлення та от</w:t>
+      </w:r>
+      <w:r>
+        <w:t>римання даних в атрибутах класу.</w:t>
+      </w:r>
+    </w:p>
+    <w:p>
+      <w:r>
+        <w:t>Лістинг програми наведено у додатку Б.</w:t>
+      </w:r>
+    </w:p>
+    <w:p>
+      <w:pPr>
+        <w:pStyle w:val="2"/>
+      </w:pPr>
+      <w:bookmarkStart w:id="18" w:name="_Toc517372643"/>
+      <w:r>
+        <w:t xml:space="preserve">3.3 Інструкція </w:t>
+      </w:r>
+      <w:r>
+        <w:t>користувача</w:t>
+      </w:r>
+      <w:bookmarkEnd w:id="18"/>
+    </w:p>
+    <w:p>
+      <w:pPr>
+        <w:rPr>
+          <w:lang w:eastAsia="en-US"/>
+        </w:rPr>
+      </w:pPr>
+      <w:r>
+        <w:rPr>
+          <w:lang w:eastAsia="en-US"/>
+        </w:rPr>
+        <w:t xml:space="preserve">Для роботи з програмним забезпеченням спочатку потрібно встановити </w:t>
+      </w:r>
+      <w:r>
+        <w:rPr>
+          <w:lang w:eastAsia="en-US"/>
+        </w:rPr>
+        <w:t>SQL Server, створити базу даних запустивши файл «Create DB eMenu.sql»</w:t>
+      </w:r>
+      <w:r>
+        <w:rPr>
+          <w:lang w:eastAsia="en-US"/>
+        </w:rPr>
+        <w:t>, після цього розпакувати файл з програмним забезпеченням</w:t>
+      </w:r>
+      <w:r>
+        <w:rPr>
+          <w:lang w:eastAsia="en-US"/>
+        </w:rPr>
+        <w:t xml:space="preserve"> на персональний комп’ютер, </w:t>
+      </w:r>
+      <w:r>
+        <w:rPr>
+          <w:lang w:eastAsia="en-US"/>
+        </w:rPr>
+        <w:t>налаштувати</w:t>
+      </w:r>
+      <w:r>
+        <w:rPr>
+          <w:lang w:eastAsia="en-US"/>
+        </w:rPr>
+        <w:t xml:space="preserve"> дані для доступу до </w:t>
+      </w:r>
+      <w:r>
+        <w:rPr>
+          <w:lang w:eastAsia="en-US"/>
+        </w:rPr>
+        <w:t xml:space="preserve">локальної бази даних в файлі </w:t>
+      </w:r>
+      <w:r>
+        <w:rPr>
+          <w:lang w:eastAsia="en-US"/>
+        </w:rPr>
+        <w:t>«</w:t>
+      </w:r>
+      <w:r>
+        <w:rPr>
+          <w:lang w:eastAsia="en-US"/>
+        </w:rPr>
+        <w:t>options.ini</w:t>
+      </w:r>
+      <w:r>
+        <w:rPr>
+          <w:lang w:eastAsia="en-US"/>
+        </w:rPr>
+        <w:t>»</w:t>
+      </w:r>
+      <w:r>
+        <w:rPr>
+          <w:lang w:eastAsia="en-US"/>
+        </w:rPr>
+        <w:t>. Всі ці дії повинен зробити досвідчений спеціаліст</w:t>
+      </w:r>
+      <w:r>
+        <w:rPr>
+          <w:lang w:eastAsia="en-US"/>
+        </w:rPr>
+        <w:t>.</w:t>
+      </w:r>
+      <w:r>
+        <w:rPr>
+          <w:lang w:eastAsia="en-US"/>
+        </w:rPr>
+        <w:t xml:space="preserve"> Після завершення цих дій, для запуску програми потрібно запустити файл «eMenu.exe»</w:t>
+      </w:r>
+      <w:r>
+        <w:rPr>
+          <w:lang w:eastAsia="en-US"/>
+        </w:rPr>
+        <w:t xml:space="preserve">. </w:t>
+      </w:r>
+      <w:r>
+        <w:rPr>
+          <w:lang w:eastAsia="en-US"/>
+        </w:rPr>
+        <w:t>Після запуску програми, можна побачити стартове вікно програмного забезпечення (див. рис. 3.2). На вікні розташовано:</w:t>
       </w:r>
     </w:p>
     <w:p>
@@ -19515,24 +19810,7 @@
         <w:ind w:left="0" w:firstLine="709"/>
       </w:pPr>
       <w:r>
-        <w:t xml:space="preserve">UpdateDiscount() – </w:t>
-      </w:r>
-      <w:r>
-        <w:t>метод призначений для оновлення знижки до замовлення</w:t>
-      </w:r>
-      <w:r>
-        <w:t>.</w:t>
-      </w:r>
-    </w:p>
-    <w:p>
-      <w:r>
-        <w:t>Клас TListOrder – призначений для маніпулювання даними в базі даних з таблицею «ListOrderMenu». Даний клас наслідує методи та атрибути класів «TFood», «</w:t>
-      </w:r>
-      <w:r>
-        <w:t>TOrderMenu</w:t>
-      </w:r>
-      <w:r>
-        <w:t>», також містить такі атрибути:</w:t>
+        <w:t>головне меню, для вибору певної дії;</w:t>
       </w:r>
     </w:p>
     <w:p>
@@ -19548,10 +19826,7 @@
         <w:ind w:left="0" w:firstLine="709"/>
       </w:pPr>
       <w:r>
-        <w:t>id_listingrfood</w:t>
-      </w:r>
-      <w:r>
-        <w:t xml:space="preserve"> – для збереження ідентифікатора</w:t>
+        <w:t>поля для пошуку інформації в меню;</w:t>
       </w:r>
     </w:p>
     <w:p>
@@ -19567,18 +19842,7 @@
         <w:ind w:left="0" w:firstLine="709"/>
       </w:pPr>
       <w:r>
-        <w:t>counts</w:t>
-      </w:r>
-      <w:r>
-        <w:t xml:space="preserve"> – для збереження кількості</w:t>
-      </w:r>
-      <w:r>
-        <w:t>.</w:t>
-      </w:r>
-    </w:p>
-    <w:p>
-      <w:r>
-        <w:t>Методи даного класу:</w:t>
+        <w:t>компонент для вибору категорії меню;</w:t>
       </w:r>
     </w:p>
     <w:p>
@@ -19594,211 +19858,7 @@
         <w:ind w:left="0" w:firstLine="709"/>
       </w:pPr>
       <w:r>
-        <w:t>методи InsertDB, DeleteDB – для маніпулювання з базою даних;</w:t>
-      </w:r>
-    </w:p>
-    <w:p>
-      <w:pPr>
-        <w:pStyle w:val="a3"/>
-        <w:numPr>
-          <w:ilvl w:val="0"/>
-          <w:numId w:val="24"/>
-        </w:numPr>
-        <w:tabs>
-          <w:tab w:val="left" w:pos="993"/>
-        </w:tabs>
-        <w:ind w:left="0" w:firstLine="709"/>
-      </w:pPr>
-      <w:r>
-        <w:t>сетери та гетери для оновлення та от</w:t>
-      </w:r>
-      <w:r>
-        <w:t>римання даних в атрибутах класу.</w:t>
-      </w:r>
-    </w:p>
-    <w:p>
-      <w:r>
-        <w:t>Лістинг програми наведено у додатку Б.</w:t>
-      </w:r>
-    </w:p>
-    <w:p>
-      <w:pPr>
-        <w:pStyle w:val="2"/>
-      </w:pPr>
-      <w:bookmarkStart w:id="17" w:name="_Toc517372643"/>
-      <w:r>
-        <w:t xml:space="preserve">3.3 Інструкція </w:t>
-      </w:r>
-      <w:r>
-        <w:t>користувача</w:t>
-      </w:r>
-      <w:bookmarkEnd w:id="17"/>
-    </w:p>
-    <w:p>
-      <w:pPr>
-        <w:rPr>
-          <w:lang w:eastAsia="en-US"/>
-        </w:rPr>
-      </w:pPr>
-      <w:r>
-        <w:rPr>
-          <w:lang w:eastAsia="en-US"/>
-        </w:rPr>
-        <w:t xml:space="preserve">Для роботи з програмним забезпеченням спочатку потрібно встановити </w:t>
-      </w:r>
-      <w:r>
-        <w:rPr>
-          <w:lang w:eastAsia="en-US"/>
-        </w:rPr>
-        <w:t>SQL Server, створити базу даних запустивши файл «Create DB eMenu.sql»</w:t>
-      </w:r>
-      <w:r>
-        <w:rPr>
-          <w:lang w:eastAsia="en-US"/>
-        </w:rPr>
-        <w:t>, після цього розпакувати файл з програмним забезпеченням</w:t>
-      </w:r>
-      <w:r>
-        <w:rPr>
-          <w:lang w:eastAsia="en-US"/>
-        </w:rPr>
-        <w:t xml:space="preserve"> на персональний комп’ютер, </w:t>
-      </w:r>
-      <w:r>
-        <w:rPr>
-          <w:lang w:eastAsia="en-US"/>
-        </w:rPr>
-        <w:t>налаштувати</w:t>
-      </w:r>
-      <w:r>
-        <w:rPr>
-          <w:lang w:eastAsia="en-US"/>
-        </w:rPr>
-        <w:t xml:space="preserve"> дані для доступу до </w:t>
-      </w:r>
-      <w:r>
-        <w:rPr>
-          <w:lang w:eastAsia="en-US"/>
-        </w:rPr>
-        <w:t xml:space="preserve">локальної бази даних в файлі </w:t>
-      </w:r>
-      <w:r>
-        <w:rPr>
-          <w:lang w:eastAsia="en-US"/>
-        </w:rPr>
-        <w:t>«</w:t>
-      </w:r>
-      <w:r>
-        <w:rPr>
-          <w:lang w:eastAsia="en-US"/>
-        </w:rPr>
-        <w:t>options.ini</w:t>
-      </w:r>
-      <w:r>
-        <w:rPr>
-          <w:lang w:eastAsia="en-US"/>
-        </w:rPr>
-        <w:t>»</w:t>
-      </w:r>
-      <w:r>
-        <w:rPr>
-          <w:lang w:eastAsia="en-US"/>
-        </w:rPr>
-        <w:t xml:space="preserve">. Всі ці </w:t>
-      </w:r>
-      <w:r>
-        <w:rPr>
-          <w:lang w:eastAsia="en-US"/>
-        </w:rPr>
         <w:lastRenderedPageBreak/>
-        <w:t>дії повинен зробити досвідчений спеціаліст</w:t>
-      </w:r>
-      <w:r>
-        <w:rPr>
-          <w:lang w:eastAsia="en-US"/>
-        </w:rPr>
-        <w:t>.</w:t>
-      </w:r>
-      <w:r>
-        <w:rPr>
-          <w:lang w:eastAsia="en-US"/>
-        </w:rPr>
-        <w:t xml:space="preserve"> Після завершення цих дій, для запуску програми потрібно запустити файл «eMenu.exe»</w:t>
-      </w:r>
-      <w:r>
-        <w:rPr>
-          <w:lang w:eastAsia="en-US"/>
-        </w:rPr>
-        <w:t xml:space="preserve">. </w:t>
-      </w:r>
-      <w:r>
-        <w:rPr>
-          <w:lang w:eastAsia="en-US"/>
-        </w:rPr>
-        <w:t>Після запуску програми, можна побачити стартове вікно програмного забезпечення (див. рис. 3.2). На вікні розташовано:</w:t>
-      </w:r>
-    </w:p>
-    <w:p>
-      <w:pPr>
-        <w:pStyle w:val="a3"/>
-        <w:numPr>
-          <w:ilvl w:val="0"/>
-          <w:numId w:val="24"/>
-        </w:numPr>
-        <w:tabs>
-          <w:tab w:val="left" w:pos="993"/>
-        </w:tabs>
-        <w:ind w:left="0" w:firstLine="709"/>
-      </w:pPr>
-      <w:r>
-        <w:t>головне меню, для вибору певної дії;</w:t>
-      </w:r>
-    </w:p>
-    <w:p>
-      <w:pPr>
-        <w:pStyle w:val="a3"/>
-        <w:numPr>
-          <w:ilvl w:val="0"/>
-          <w:numId w:val="24"/>
-        </w:numPr>
-        <w:tabs>
-          <w:tab w:val="left" w:pos="993"/>
-        </w:tabs>
-        <w:ind w:left="0" w:firstLine="709"/>
-      </w:pPr>
-      <w:r>
-        <w:t>поля для пошуку інформації в меню;</w:t>
-      </w:r>
-    </w:p>
-    <w:p>
-      <w:pPr>
-        <w:pStyle w:val="a3"/>
-        <w:numPr>
-          <w:ilvl w:val="0"/>
-          <w:numId w:val="24"/>
-        </w:numPr>
-        <w:tabs>
-          <w:tab w:val="left" w:pos="993"/>
-        </w:tabs>
-        <w:ind w:left="0" w:firstLine="709"/>
-      </w:pPr>
-      <w:r>
-        <w:t>компонент для вибору категорії меню;</w:t>
-      </w:r>
-    </w:p>
-    <w:p>
-      <w:pPr>
-        <w:pStyle w:val="a3"/>
-        <w:numPr>
-          <w:ilvl w:val="0"/>
-          <w:numId w:val="24"/>
-        </w:numPr>
-        <w:tabs>
-          <w:tab w:val="left" w:pos="993"/>
-        </w:tabs>
-        <w:ind w:left="0" w:firstLine="709"/>
-      </w:pPr>
-      <w:r>
         <w:t>компонент для вибору страви або нап</w:t>
       </w:r>
       <w:r>
@@ -19975,7 +20035,6 @@
         <w:rPr>
           <w:lang w:eastAsia="en-US"/>
         </w:rPr>
-        <w:lastRenderedPageBreak/>
         <w:t>Якщо, бу</w:t>
       </w:r>
       <w:r>
@@ -20144,6 +20203,7 @@
         <w:ind w:left="0" w:firstLine="709"/>
       </w:pPr>
       <w:r>
+        <w:lastRenderedPageBreak/>
         <w:t>кнопка для додавання страви або напою до поточного замовлення.</w:t>
       </w:r>
     </w:p>
@@ -20348,7 +20408,6 @@
         <w:ind w:left="0" w:firstLine="709"/>
       </w:pPr>
       <w:r>
-        <w:lastRenderedPageBreak/>
         <w:t>кнопка для знижки до замовлення;</w:t>
       </w:r>
     </w:p>
@@ -20377,6 +20436,7 @@
           <w:noProof/>
           <w:lang w:val="ru-RU"/>
         </w:rPr>
+        <w:lastRenderedPageBreak/>
         <w:drawing>
           <wp:inline distT="0" distB="0" distL="0" distR="0" wp14:anchorId="5F06F6A6" wp14:editId="2931379E">
             <wp:extent cx="5996763" cy="4099139"/>
@@ -20925,10 +20985,10 @@
           <w:lang w:val="ru-RU"/>
         </w:rPr>
         <w:drawing>
-          <wp:inline distT="0" distB="0" distL="0" distR="0" wp14:anchorId="06A806E4" wp14:editId="771D028F">
-            <wp:extent cx="4378746" cy="2587750"/>
-            <wp:effectExtent l="0" t="0" r="3175" b="3175"/>
-            <wp:docPr id="48" name="Рисунок 48"/>
+          <wp:inline distT="0" distB="0" distL="0" distR="0" wp14:anchorId="2AF0A633" wp14:editId="365F9E44">
+            <wp:extent cx="4415609" cy="2604977"/>
+            <wp:effectExtent l="0" t="0" r="4445" b="5080"/>
+            <wp:docPr id="128" name="Рисунок 128"/>
             <wp:cNvGraphicFramePr>
               <a:graphicFrameLocks xmlns:a="http://schemas.openxmlformats.org/drawingml/2006/main" noChangeAspect="1"/>
             </wp:cNvGraphicFramePr>
@@ -20948,7 +21008,7 @@
                   <pic:spPr>
                     <a:xfrm>
                       <a:off x="0" y="0"/>
-                      <a:ext cx="4409717" cy="2606053"/>
+                      <a:ext cx="4420428" cy="2607820"/>
                     </a:xfrm>
                     <a:prstGeom prst="rect">
                       <a:avLst/>
@@ -21041,12 +21101,12 @@
       <w:pPr>
         <w:pStyle w:val="2"/>
       </w:pPr>
-      <w:bookmarkStart w:id="18" w:name="_Toc517372644"/>
+      <w:bookmarkStart w:id="19" w:name="_Toc517372644"/>
       <w:r>
         <w:lastRenderedPageBreak/>
         <w:t>3.4 Тестування програмного забезпечення</w:t>
       </w:r>
-      <w:bookmarkEnd w:id="18"/>
+      <w:bookmarkEnd w:id="19"/>
     </w:p>
     <w:p>
       <w:r>
@@ -21266,15 +21326,7 @@
         <w:rPr>
           <w:lang w:eastAsia="en-US"/>
         </w:rPr>
-        <w:t>«офіціант</w:t>
-      </w:r>
-      <w:bookmarkStart w:id="19" w:name="_GoBack"/>
-      <w:bookmarkEnd w:id="19"/>
-      <w:r>
-        <w:rPr>
-          <w:lang w:eastAsia="en-US"/>
-        </w:rPr>
-        <w:t>»</w:t>
+        <w:t>«офіціант»</w:t>
       </w:r>
     </w:p>
     <w:p>
@@ -21333,10 +21385,10 @@
           <w:lang w:val="ru-RU"/>
         </w:rPr>
         <w:drawing>
-          <wp:inline distT="0" distB="0" distL="0" distR="0" wp14:anchorId="5F5FBE61" wp14:editId="77178014">
-            <wp:extent cx="5695803" cy="3939463"/>
-            <wp:effectExtent l="0" t="0" r="635" b="4445"/>
-            <wp:docPr id="50" name="Рисунок 50"/>
+          <wp:inline distT="0" distB="0" distL="0" distR="0">
+            <wp:extent cx="5709920" cy="3923665"/>
+            <wp:effectExtent l="0" t="0" r="5080" b="635"/>
+            <wp:docPr id="62" name="Рисунок 62"/>
             <wp:cNvGraphicFramePr>
               <a:graphicFrameLocks xmlns:a="http://schemas.openxmlformats.org/drawingml/2006/main" noChangeAspect="1"/>
             </wp:cNvGraphicFramePr>
@@ -21344,23 +21396,36 @@
               <a:graphicData uri="http://schemas.openxmlformats.org/drawingml/2006/picture">
                 <pic:pic xmlns:pic="http://schemas.openxmlformats.org/drawingml/2006/picture">
                   <pic:nvPicPr>
-                    <pic:cNvPr id="0" name=""/>
-                    <pic:cNvPicPr/>
+                    <pic:cNvPr id="0" name="Picture 18"/>
+                    <pic:cNvPicPr>
+                      <a:picLocks noChangeAspect="1" noChangeArrowheads="1"/>
+                    </pic:cNvPicPr>
                   </pic:nvPicPr>
                   <pic:blipFill>
-                    <a:blip r:embed="rId73"/>
+                    <a:blip r:embed="rId73">
+                      <a:extLst>
+                        <a:ext uri="{28A0092B-C50C-407E-A947-70E740481C1C}">
+                          <a14:useLocalDpi xmlns:a14="http://schemas.microsoft.com/office/drawing/2010/main" val="0"/>
+                        </a:ext>
+                      </a:extLst>
+                    </a:blip>
+                    <a:srcRect/>
                     <a:stretch>
                       <a:fillRect/>
                     </a:stretch>
                   </pic:blipFill>
-                  <pic:spPr>
+                  <pic:spPr bwMode="auto">
                     <a:xfrm>
                       <a:off x="0" y="0"/>
-                      <a:ext cx="5707838" cy="3947787"/>
+                      <a:ext cx="5709920" cy="3923665"/>
                     </a:xfrm>
                     <a:prstGeom prst="rect">
                       <a:avLst/>
                     </a:prstGeom>
+                    <a:noFill/>
+                    <a:ln>
+                      <a:noFill/>
+                    </a:ln>
                   </pic:spPr>
                 </pic:pic>
               </a:graphicData>
@@ -23074,10 +23139,10 @@
           <w:lang w:val="ru-RU"/>
         </w:rPr>
         <w:drawing>
-          <wp:inline distT="0" distB="0" distL="0" distR="0" wp14:anchorId="115B7A09" wp14:editId="7D656DF4">
-            <wp:extent cx="7387515" cy="5523924"/>
-            <wp:effectExtent l="0" t="1905" r="2540" b="2540"/>
-            <wp:docPr id="27" name="Рисунок 27"/>
+          <wp:inline distT="0" distB="0" distL="0" distR="0" wp14:anchorId="225A1A5B" wp14:editId="4A51CE32">
+            <wp:extent cx="9095750" cy="5722747"/>
+            <wp:effectExtent l="0" t="8890" r="1270" b="1270"/>
+            <wp:docPr id="130" name="Рисунок 130"/>
             <wp:cNvGraphicFramePr>
               <a:graphicFrameLocks xmlns:a="http://schemas.openxmlformats.org/drawingml/2006/main" noChangeAspect="1"/>
             </wp:cNvGraphicFramePr>
@@ -23097,7 +23162,7 @@
                   <pic:spPr>
                     <a:xfrm rot="16200000">
                       <a:off x="0" y="0"/>
-                      <a:ext cx="7407830" cy="5539114"/>
+                      <a:ext cx="9097416" cy="5723795"/>
                     </a:xfrm>
                     <a:prstGeom prst="rect">
                       <a:avLst/>
@@ -23109,8 +23174,6 @@
           </wp:inline>
         </w:drawing>
       </w:r>
-    </w:p>
-    <w:p>
       <w:r>
         <w:br w:type="page"/>
       </w:r>
@@ -53775,7 +53838,7 @@
           <w:lang w:val="uk-UA"/>
         </w:rPr>
         <w:lastRenderedPageBreak/>
-        <w:t>Додаток Б</w:t>
+        <w:t>Додаток В</w:t>
       </w:r>
     </w:p>
     <w:p>
@@ -55413,7 +55476,7 @@
         <w:szCs w:val="28"/>
         <w:lang w:val="ru-RU"/>
       </w:rPr>
-      <w:t>48</w:t>
+      <w:t>50</w:t>
     </w:r>
     <w:r>
       <w:rPr>
@@ -56302,7 +56365,7 @@
                               <w:rPr>
                                 <w:noProof/>
                               </w:rPr>
-                              <w:t>44</w:t>
+                              <w:t>29</w:t>
                             </w:r>
                             <w:r>
                               <w:fldChar w:fldCharType="end"/>
@@ -56588,7 +56651,7 @@
                         <w:rPr>
                           <w:noProof/>
                         </w:rPr>
-                        <w:t>44</w:t>
+                        <w:t>29</w:t>
                       </w:r>
                       <w:r>
                         <w:fldChar w:fldCharType="end"/>
@@ -57943,7 +58006,14 @@
                                   <w:rFonts w:ascii="Journal" w:hAnsi="Journal"/>
                                   <w:sz w:val="18"/>
                                 </w:rPr>
-                                <w:t xml:space="preserve"> П</w:t>
+                                <w:t xml:space="preserve"> </w:t>
+                              </w:r>
+                              <w:r>
+                                <w:rPr>
+                                  <w:rFonts w:ascii="Journal" w:hAnsi="Journal"/>
+                                  <w:sz w:val="18"/>
+                                </w:rPr>
+                                <w:t>П</w:t>
                               </w:r>
                               <w:r>
                                 <w:rPr>
@@ -58025,7 +58095,23 @@
                                   <w:sz w:val="20"/>
                                   <w:szCs w:val="20"/>
                                 </w:rPr>
-                                <w:t>іна І.В.</w:t>
+                                <w:t>іна</w:t>
+                              </w:r>
+                              <w:proofErr w:type="gramStart"/>
+                              <w:r>
+                                <w:rPr>
+                                  <w:sz w:val="20"/>
+                                  <w:szCs w:val="20"/>
+                                </w:rPr>
+                                <w:t xml:space="preserve"> І.</w:t>
+                              </w:r>
+                              <w:proofErr w:type="gramEnd"/>
+                              <w:r>
+                                <w:rPr>
+                                  <w:sz w:val="20"/>
+                                  <w:szCs w:val="20"/>
+                                </w:rPr>
+                                <w:t>В.</w:t>
                               </w:r>
                             </w:p>
                           </w:txbxContent>
@@ -58228,7 +58314,14 @@
                                   <w:rFonts w:ascii="Journal" w:hAnsi="Journal"/>
                                   <w:sz w:val="18"/>
                                 </w:rPr>
-                                <w:t xml:space="preserve"> Н. Контр.</w:t>
+                                <w:t xml:space="preserve"> </w:t>
+                              </w:r>
+                              <w:r>
+                                <w:rPr>
+                                  <w:rFonts w:ascii="Journal" w:hAnsi="Journal"/>
+                                  <w:sz w:val="18"/>
+                                </w:rPr>
+                                <w:t>Н. Контр.</w:t>
                               </w:r>
                             </w:p>
                           </w:txbxContent>
@@ -64837,7 +64930,7 @@
   <a:extraClrSchemeLst/>
   <a:extLst>
     <a:ext uri="{05A4C25C-085E-4340-85A3-A5531E510DB2}">
-      <thm15:themeFamily xmlns="" xmlns:thm15="http://schemas.microsoft.com/office/thememl/2012/main" name="Office Theme" id="{62F939B6-93AF-4DB8-9C6B-D6C7DFDC589F}" vid="{4A3C46E8-61CC-4603-A589-7422A47A8E4A}"/>
+      <thm15:themeFamily xmlns:thm15="http://schemas.microsoft.com/office/thememl/2012/main" xmlns="" name="Office Theme" id="{62F939B6-93AF-4DB8-9C6B-D6C7DFDC589F}" vid="{4A3C46E8-61CC-4603-A589-7422A47A8E4A}"/>
     </a:ext>
   </a:extLst>
 </a:theme>
@@ -64848,7 +64941,7 @@
 </file>
 
 <file path=customXml/itemProps1.xml><?xml version="1.0" encoding="utf-8"?>
-<ds:datastoreItem xmlns:ds="http://schemas.openxmlformats.org/officeDocument/2006/customXml" ds:itemID="{AF6AA7E2-3F58-41BB-B555-78C4905D568D}">
+<ds:datastoreItem xmlns:ds="http://schemas.openxmlformats.org/officeDocument/2006/customXml" ds:itemID="{BB6331C6-AC0A-4643-AC18-A39910CDBAFF}">
   <ds:schemaRefs>
     <ds:schemaRef ds:uri="http://schemas.openxmlformats.org/officeDocument/2006/bibliography"/>
   </ds:schemaRefs>

</xml_diff>